<commit_message>
Changed README and manual to reflect that combineRefGenomes.py is a required step. Added example key for combineRefGenomes.py. Updated plotting scripts.
</commit_message>
<xml_diff>
--- a/sppIDer_manual.docx
+++ b/sppIDer_manual.docx
@@ -46,7 +46,75 @@
           <w:rFonts w:ascii="Times" w:hAnsi="Times"/>
         </w:rPr>
         <w:tab/>
-        <w:t>This script requires all the reference genomes to be in one location with a key between the file names and what the reference genome should be named in the combined genome. Additionally, a desired output name for the reference fasta is required and the optional trim threshold is allowed. The order the genomes are concatenated follow the order in the key file, the order of the chromosome/scaffolds/contigs will remain as they are in the given reference file, but will be renamed by the name in the key file and numbered sequentially starting at 0. Two steps in sppIDer require index files for the genome used, thus this custom script will also make these required files.</w:t>
+        <w:t>This script requires all the reference genomes to be in one location with a key between the file names and what the reference genome should be named in the combined genome. Additionally, a desired output name for the reference fasta is required and the optional trim threshold is allowed. The order the genomes are concatenated follow the order in the key file, the order of the chromosome/scaffolds/contigs will remain as they are in the given reference file, but will be renamed by the name in the key file and numbered sequentially.</w:t>
+      </w:r>
+      <w:r>
+        <w:rPr>
+          <w:rFonts w:ascii="Times" w:hAnsi="Times"/>
+        </w:rPr>
+        <w:t xml:space="preserve"> The key</w:t>
+      </w:r>
+      <w:r>
+        <w:rPr>
+          <w:rFonts w:ascii="Times" w:hAnsi="Times"/>
+        </w:rPr>
+        <w:t xml:space="preserve"> should be a text file with</w:t>
+      </w:r>
+      <w:r>
+        <w:rPr>
+          <w:rFonts w:ascii="Times" w:hAnsi="Times"/>
+        </w:rPr>
+        <w:t xml:space="preserve"> a list of</w:t>
+      </w:r>
+      <w:r>
+        <w:rPr>
+          <w:rFonts w:ascii="Times" w:hAnsi="Times"/>
+        </w:rPr>
+        <w:t xml:space="preserve"> the </w:t>
+      </w:r>
+      <w:r>
+        <w:rPr>
+          <w:rFonts w:ascii="Times" w:hAnsi="Times"/>
+        </w:rPr>
+        <w:t>“</w:t>
+      </w:r>
+      <w:r>
+        <w:rPr>
+          <w:rFonts w:ascii="Times" w:hAnsi="Times"/>
+        </w:rPr>
+        <w:t>desired reference name</w:t>
+      </w:r>
+      <w:r>
+        <w:rPr>
+          <w:rFonts w:ascii="Times" w:hAnsi="Times"/>
+        </w:rPr>
+        <w:t>”</w:t>
+      </w:r>
+      <w:r>
+        <w:rPr>
+          <w:rFonts w:ascii="Times" w:hAnsi="Times"/>
+        </w:rPr>
+        <w:t xml:space="preserve"> and the actual reference fasta separated by </w:t>
+      </w:r>
+      <w:r>
+        <w:rPr>
+          <w:rFonts w:ascii="Times" w:hAnsi="Times"/>
+        </w:rPr>
+        <w:t>a tab. The “desired reference name” cannot include any hyphens (-) an example is given as “SaccharomycesRefKey.txt”. The output will be a concatenated reference with the “desired reference name” and chromosome number (as an</w:t>
+      </w:r>
+      <w:bookmarkStart w:id="0" w:name="_GoBack"/>
+      <w:bookmarkEnd w:id="0"/>
+      <w:r>
+        <w:rPr>
+          <w:rFonts w:ascii="Times" w:hAnsi="Times"/>
+        </w:rPr>
+        <w:t xml:space="preserve"> Arabic numeral) separated by a hyphen. This format is necessary for the plotting scripts which parse the chromosome names. </w:t>
+      </w:r>
+      <w:r>
+        <w:rPr>
+          <w:rFonts w:ascii="Times" w:hAnsi="Times"/>
+        </w:rPr>
+        <w:t>Two steps in sppIDer require index files for the genome used, thus this custom script will also make these required files.</w:t>
       </w:r>
     </w:p>
     <w:p>
@@ -267,8 +335,6 @@
           <w:rFonts w:ascii="Times" w:hAnsi="Times"/>
         </w:rPr>
       </w:pPr>
-      <w:bookmarkStart w:id="0" w:name="_GoBack"/>
-      <w:bookmarkEnd w:id="0"/>
     </w:p>
     <w:sectPr>
       <w:pgSz w:w="12240" w:h="15840"/>
@@ -685,6 +751,7 @@
   <w:style w:type="character" w:default="1" w:styleId="DefaultParagraphFont">
     <w:name w:val="Default Paragraph Font"/>
     <w:uiPriority w:val="1"/>
+    <w:semiHidden/>
     <w:unhideWhenUsed/>
   </w:style>
   <w:style w:type="table" w:default="1" w:styleId="TableNormal">

</xml_diff>